<commit_message>
inner loop brent work
</commit_message>
<xml_diff>
--- a/Assignments/Assignment 2/Assignment 2 Report.docx
+++ b/Assignments/Assignment 2/Assignment 2 Report.docx
@@ -65,24 +65,11 @@
         <w:jc w:val="center"/>
       </w:pPr>
       <w:r>
-        <w:t xml:space="preserve">Presented </w:t>
-      </w:r>
-      <w:proofErr w:type="gramStart"/>
-      <w:r>
-        <w:t xml:space="preserve">to </w:t>
-      </w:r>
-      <w:r>
-        <w:t>:</w:t>
-      </w:r>
-      <w:proofErr w:type="gramEnd"/>
-      <w:r>
-        <w:t xml:space="preserve"> Professor Phillip </w:t>
-      </w:r>
-      <w:proofErr w:type="spellStart"/>
-      <w:r>
-        <w:t>Servio</w:t>
-      </w:r>
-      <w:proofErr w:type="spellEnd"/>
+        <w:t xml:space="preserve">Presented to </w:t>
+      </w:r>
+      <w:r>
+        <w:t>: Professor Phillip Servio</w:t>
+      </w:r>
     </w:p>
     <w:p>
       <w:pPr>
@@ -93,6 +80,11 @@
       <w:pPr>
         <w:jc w:val="center"/>
       </w:pPr>
+    </w:p>
+    <w:p>
+      <w:pPr>
+        <w:jc w:val="center"/>
+      </w:pPr>
       <w:r>
         <w:t>Prepared by</w:t>
       </w:r>
@@ -111,6 +103,11 @@
       <w:r>
         <w:t>]</w:t>
       </w:r>
+    </w:p>
+    <w:p>
+      <w:pPr>
+        <w:jc w:val="center"/>
+      </w:pPr>
     </w:p>
     <w:p>
       <w:pPr>
@@ -172,10 +169,15 @@
         <w:t>2</w:t>
       </w:r>
     </w:p>
-    <w:p/>
-    <w:p/>
     <w:sdt>
       <w:sdtPr>
+        <w:rPr>
+          <w:rFonts w:eastAsia="Times New Roman" w:cs="Times New Roman"/>
+          <w:b w:val="0"/>
+          <w:color w:val="000000" w:themeColor="text1"/>
+          <w:sz w:val="24"/>
+          <w:szCs w:val="24"/>
+        </w:rPr>
         <w:id w:val="896482248"/>
         <w:docPartObj>
           <w:docPartGallery w:val="Table of Contents"/>
@@ -184,12 +186,8 @@
       </w:sdtPr>
       <w:sdtEndPr>
         <w:rPr>
-          <w:rFonts w:eastAsia="Times New Roman" w:cs="Times New Roman"/>
           <w:bCs/>
           <w:noProof/>
-          <w:color w:val="000000" w:themeColor="text1"/>
-          <w:sz w:val="24"/>
-          <w:szCs w:val="24"/>
         </w:rPr>
       </w:sdtEndPr>
       <w:sdtContent>
@@ -873,30 +871,8 @@
       <w:rPr>
         <w:lang w:val="fr-FR"/>
       </w:rPr>
-      <w:t xml:space="preserve">Transient Diffusion in a </w:t>
+      <w:t>Transient Diffusion in a Hygroscopic Bead</w:t>
     </w:r>
-    <w:proofErr w:type="spellStart"/>
-    <w:r>
-      <w:rPr>
-        <w:lang w:val="fr-FR"/>
-      </w:rPr>
-      <w:t>Hygroscopic</w:t>
-    </w:r>
-    <w:proofErr w:type="spellEnd"/>
-    <w:r>
-      <w:rPr>
-        <w:lang w:val="fr-FR"/>
-      </w:rPr>
-      <w:t xml:space="preserve"> </w:t>
-    </w:r>
-    <w:proofErr w:type="spellStart"/>
-    <w:r>
-      <w:rPr>
-        <w:lang w:val="fr-FR"/>
-      </w:rPr>
-      <w:t>Bead</w:t>
-    </w:r>
-    <w:proofErr w:type="spellEnd"/>
     <w:r>
       <w:ptab w:relativeTo="margin" w:alignment="center" w:leader="none"/>
     </w:r>

</xml_diff>